<commit_message>
8/4 v2 update como ultimo
</commit_message>
<xml_diff>
--- a/Evidencias.docx
+++ b/Evidencias.docx
@@ -2783,137 +2783,13 @@
         <w:t>Debe guardarse sin errores.</w:t>
       </w:r>
     </w:p>
-    <w:p/>
-    <w:p>
-      <w:r>
-        <w:t xml:space="preserve">Crear un employee con un nuevo dispositivo: </w:t>
-      </w:r>
-    </w:p>
-    <w:p>
-      <w:r>
-        <w:rPr>
-          <w:i/>
-          <w:iCs/>
-        </w:rPr>
-        <w:t>Debe crear el dispositivo y asignarlo al empleado.</w:t>
-      </w:r>
-    </w:p>
-    <w:p/>
-    <w:p>
-      <w:r>
-        <w:t xml:space="preserve">Crear un employee con un dispositivo ya asignado a otro empleado: </w:t>
-      </w:r>
-    </w:p>
-    <w:p>
-      <w:r>
-        <w:rPr>
-          <w:i/>
-          <w:iCs/>
-        </w:rPr>
-        <w:t>Debe devolver error.</w:t>
-      </w:r>
-    </w:p>
-    <w:p/>
-    <w:p>
-      <w:r>
-        <w:t>Validaciones del employee:</w:t>
-      </w:r>
-    </w:p>
-    <w:p>
-      <w:pPr>
-        <w:numPr>
-          <w:ilvl w:val="0"/>
-          <w:numId w:val="1"/>
-        </w:numPr>
-      </w:pPr>
-      <w:r>
-        <w:t>Nombre obligatorio (name)</w:t>
-      </w:r>
-    </w:p>
-    <w:p>
-      <w:pPr>
-        <w:numPr>
-          <w:ilvl w:val="0"/>
-          <w:numId w:val="1"/>
-        </w:numPr>
-      </w:pPr>
-      <w:r>
-        <w:t>Apellido obligatorio (surname)</w:t>
-      </w:r>
-    </w:p>
-    <w:p>
-      <w:pPr>
-        <w:numPr>
-          <w:ilvl w:val="0"/>
-          <w:numId w:val="1"/>
-        </w:numPr>
-      </w:pPr>
-      <w:r>
-        <w:t>Email válido (plexusMail, clientMail)</w:t>
-      </w:r>
-    </w:p>
-    <w:p>
-      <w:pPr>
-        <w:numPr>
-          <w:ilvl w:val="0"/>
-          <w:numId w:val="1"/>
-        </w:numPr>
-      </w:pPr>
-      <w:r>
-        <w:t>Número de teléfono con 9 dígitos (phoneNumber)</w:t>
-      </w:r>
-    </w:p>
-    <w:p>
-      <w:r>
-        <w:t>Validaciones del dispositivo (assignedDevice):</w:t>
-      </w:r>
-    </w:p>
-    <w:p>
-      <w:pPr>
-        <w:numPr>
-          <w:ilvl w:val="0"/>
-          <w:numId w:val="1"/>
-        </w:numPr>
-      </w:pPr>
-      <w:r>
-        <w:t>serialNumber obligatorio, alfanumérico y con exactamente 11 caracteres</w:t>
-      </w:r>
-    </w:p>
-    <w:p>
-      <w:pPr>
-        <w:numPr>
-          <w:ilvl w:val="0"/>
-          <w:numId w:val="1"/>
-        </w:numPr>
-      </w:pPr>
-      <w:r>
-        <w:t>brand obligatorio, máximo 50 caracteres</w:t>
-      </w:r>
-    </w:p>
-    <w:p>
-      <w:pPr>
-        <w:numPr>
-          <w:ilvl w:val="0"/>
-          <w:numId w:val="1"/>
-        </w:numPr>
-      </w:pPr>
-      <w:r>
-        <w:t>operatingSystem obligatorio, máximo 30 caracteres</w:t>
-      </w:r>
-    </w:p>
-    <w:p>
-      <w:r>
-        <w:t>Vemos que cumple con las validaciones mostrando un mensaje de error detallado:</w:t>
-      </w:r>
-    </w:p>
-    <w:p>
-      <w:r>
-        <w:lastRenderedPageBreak/>
+    <w:p>
+      <w:r>
         <w:drawing>
-          <wp:inline distT="0" distB="0" distL="0" distR="0" wp14:anchorId="713BEC7E" wp14:editId="64EB9966">
-            <wp:extent cx="1984564" cy="3716976"/>
-            <wp:effectExtent l="0" t="0" r="0" b="0"/>
-            <wp:docPr id="10" name="Imagen 10"/>
+          <wp:inline distT="0" distB="0" distL="0" distR="0" wp14:anchorId="00E52B60" wp14:editId="72BDB68C">
+            <wp:extent cx="4877481" cy="4010585"/>
+            <wp:effectExtent l="0" t="0" r="0" b="9525"/>
+            <wp:docPr id="11" name="Imagen 11"/>
             <wp:cNvGraphicFramePr>
               <a:graphicFrameLocks xmlns:a="http://schemas.openxmlformats.org/drawingml/2006/main" noChangeAspect="1"/>
             </wp:cNvGraphicFramePr>
@@ -2933,7 +2809,7 @@
                   <pic:spPr>
                     <a:xfrm>
                       <a:off x="0" y="0"/>
-                      <a:ext cx="1984564" cy="3716976"/>
+                      <a:ext cx="4877481" cy="4010585"/>
                     </a:xfrm>
                     <a:prstGeom prst="rect">
                       <a:avLst/>
@@ -2947,6 +2823,340 @@
       </w:r>
     </w:p>
     <w:p>
+      <w:r>
+        <w:t>Vemos que se ha agregado:</w:t>
+      </w:r>
+    </w:p>
+    <w:p>
+      <w:r>
+        <w:drawing>
+          <wp:inline distT="0" distB="0" distL="0" distR="0" wp14:anchorId="58D2DF3D" wp14:editId="2CCB1B4D">
+            <wp:extent cx="3267531" cy="2695951"/>
+            <wp:effectExtent l="0" t="0" r="9525" b="9525"/>
+            <wp:docPr id="12" name="Imagen 12"/>
+            <wp:cNvGraphicFramePr>
+              <a:graphicFrameLocks xmlns:a="http://schemas.openxmlformats.org/drawingml/2006/main" noChangeAspect="1"/>
+            </wp:cNvGraphicFramePr>
+            <a:graphic xmlns:a="http://schemas.openxmlformats.org/drawingml/2006/main">
+              <a:graphicData uri="http://schemas.openxmlformats.org/drawingml/2006/picture">
+                <pic:pic xmlns:pic="http://schemas.openxmlformats.org/drawingml/2006/picture">
+                  <pic:nvPicPr>
+                    <pic:cNvPr id="1" name=""/>
+                    <pic:cNvPicPr/>
+                  </pic:nvPicPr>
+                  <pic:blipFill>
+                    <a:blip r:embed="rId17"/>
+                    <a:stretch>
+                      <a:fillRect/>
+                    </a:stretch>
+                  </pic:blipFill>
+                  <pic:spPr>
+                    <a:xfrm>
+                      <a:off x="0" y="0"/>
+                      <a:ext cx="3267531" cy="2695951"/>
+                    </a:xfrm>
+                    <a:prstGeom prst="rect">
+                      <a:avLst/>
+                    </a:prstGeom>
+                  </pic:spPr>
+                </pic:pic>
+              </a:graphicData>
+            </a:graphic>
+          </wp:inline>
+        </w:drawing>
+      </w:r>
+    </w:p>
+    <w:p>
+      <w:r>
+        <w:br w:type="page"/>
+      </w:r>
+    </w:p>
+    <w:p>
+      <w:r>
+        <w:lastRenderedPageBreak/>
+        <w:t xml:space="preserve">Crear un employee con un nuevo dispositivo: </w:t>
+      </w:r>
+    </w:p>
+    <w:p>
+      <w:r>
+        <w:rPr>
+          <w:i/>
+          <w:iCs/>
+        </w:rPr>
+        <w:t>Debe crear el dispositivo y asignarlo al empleado.</w:t>
+      </w:r>
+    </w:p>
+    <w:p>
+      <w:r>
+        <w:drawing>
+          <wp:inline distT="0" distB="0" distL="0" distR="0" wp14:anchorId="25ACDAFF" wp14:editId="735A3297">
+            <wp:extent cx="3639058" cy="4858428"/>
+            <wp:effectExtent l="0" t="0" r="0" b="0"/>
+            <wp:docPr id="13" name="Imagen 13"/>
+            <wp:cNvGraphicFramePr>
+              <a:graphicFrameLocks xmlns:a="http://schemas.openxmlformats.org/drawingml/2006/main" noChangeAspect="1"/>
+            </wp:cNvGraphicFramePr>
+            <a:graphic xmlns:a="http://schemas.openxmlformats.org/drawingml/2006/main">
+              <a:graphicData uri="http://schemas.openxmlformats.org/drawingml/2006/picture">
+                <pic:pic xmlns:pic="http://schemas.openxmlformats.org/drawingml/2006/picture">
+                  <pic:nvPicPr>
+                    <pic:cNvPr id="1" name=""/>
+                    <pic:cNvPicPr/>
+                  </pic:nvPicPr>
+                  <pic:blipFill>
+                    <a:blip r:embed="rId18"/>
+                    <a:stretch>
+                      <a:fillRect/>
+                    </a:stretch>
+                  </pic:blipFill>
+                  <pic:spPr>
+                    <a:xfrm>
+                      <a:off x="0" y="0"/>
+                      <a:ext cx="3639058" cy="4858428"/>
+                    </a:xfrm>
+                    <a:prstGeom prst="rect">
+                      <a:avLst/>
+                    </a:prstGeom>
+                  </pic:spPr>
+                </pic:pic>
+              </a:graphicData>
+            </a:graphic>
+          </wp:inline>
+        </w:drawing>
+      </w:r>
+    </w:p>
+    <w:p>
+      <w:r>
+        <w:t>Vemos que se ha creado el employee con el device</w:t>
+      </w:r>
+    </w:p>
+    <w:p>
+      <w:r>
+        <w:drawing>
+          <wp:inline distT="0" distB="0" distL="0" distR="0" wp14:anchorId="286738CB" wp14:editId="1AFA79D9">
+            <wp:extent cx="3238952" cy="2657846"/>
+            <wp:effectExtent l="0" t="0" r="0" b="9525"/>
+            <wp:docPr id="14" name="Imagen 14"/>
+            <wp:cNvGraphicFramePr>
+              <a:graphicFrameLocks xmlns:a="http://schemas.openxmlformats.org/drawingml/2006/main" noChangeAspect="1"/>
+            </wp:cNvGraphicFramePr>
+            <a:graphic xmlns:a="http://schemas.openxmlformats.org/drawingml/2006/main">
+              <a:graphicData uri="http://schemas.openxmlformats.org/drawingml/2006/picture">
+                <pic:pic xmlns:pic="http://schemas.openxmlformats.org/drawingml/2006/picture">
+                  <pic:nvPicPr>
+                    <pic:cNvPr id="1" name=""/>
+                    <pic:cNvPicPr/>
+                  </pic:nvPicPr>
+                  <pic:blipFill>
+                    <a:blip r:embed="rId19"/>
+                    <a:stretch>
+                      <a:fillRect/>
+                    </a:stretch>
+                  </pic:blipFill>
+                  <pic:spPr>
+                    <a:xfrm>
+                      <a:off x="0" y="0"/>
+                      <a:ext cx="3238952" cy="2657846"/>
+                    </a:xfrm>
+                    <a:prstGeom prst="rect">
+                      <a:avLst/>
+                    </a:prstGeom>
+                  </pic:spPr>
+                </pic:pic>
+              </a:graphicData>
+            </a:graphic>
+          </wp:inline>
+        </w:drawing>
+      </w:r>
+    </w:p>
+    <w:p>
+      <w:r>
+        <w:br w:type="page"/>
+      </w:r>
+    </w:p>
+    <w:p>
+      <w:r>
+        <w:lastRenderedPageBreak/>
+        <w:t xml:space="preserve">Crear un employee con un dispositivo ya asignado a otro empleado: </w:t>
+      </w:r>
+    </w:p>
+    <w:p>
+      <w:r>
+        <w:drawing>
+          <wp:inline distT="0" distB="0" distL="0" distR="0" wp14:anchorId="531F29D4" wp14:editId="2A612AAF">
+            <wp:extent cx="3935896" cy="5757785"/>
+            <wp:effectExtent l="0" t="0" r="7620" b="0"/>
+            <wp:docPr id="16" name="Imagen 16"/>
+            <wp:cNvGraphicFramePr>
+              <a:graphicFrameLocks xmlns:a="http://schemas.openxmlformats.org/drawingml/2006/main" noChangeAspect="1"/>
+            </wp:cNvGraphicFramePr>
+            <a:graphic xmlns:a="http://schemas.openxmlformats.org/drawingml/2006/main">
+              <a:graphicData uri="http://schemas.openxmlformats.org/drawingml/2006/picture">
+                <pic:pic xmlns:pic="http://schemas.openxmlformats.org/drawingml/2006/picture">
+                  <pic:nvPicPr>
+                    <pic:cNvPr id="1" name=""/>
+                    <pic:cNvPicPr/>
+                  </pic:nvPicPr>
+                  <pic:blipFill>
+                    <a:blip r:embed="rId20"/>
+                    <a:stretch>
+                      <a:fillRect/>
+                    </a:stretch>
+                  </pic:blipFill>
+                  <pic:spPr>
+                    <a:xfrm>
+                      <a:off x="0" y="0"/>
+                      <a:ext cx="3947712" cy="5775071"/>
+                    </a:xfrm>
+                    <a:prstGeom prst="rect">
+                      <a:avLst/>
+                    </a:prstGeom>
+                  </pic:spPr>
+                </pic:pic>
+              </a:graphicData>
+            </a:graphic>
+          </wp:inline>
+        </w:drawing>
+      </w:r>
+    </w:p>
+    <w:p>
+      <w:r>
+        <w:br w:type="page"/>
+      </w:r>
+    </w:p>
+    <w:p>
+      <w:r>
+        <w:lastRenderedPageBreak/>
+        <w:t>Validaciones del employee:</w:t>
+      </w:r>
+    </w:p>
+    <w:p>
+      <w:pPr>
+        <w:numPr>
+          <w:ilvl w:val="0"/>
+          <w:numId w:val="1"/>
+        </w:numPr>
+      </w:pPr>
+      <w:r>
+        <w:t>Nombre obligatorio (name)</w:t>
+      </w:r>
+    </w:p>
+    <w:p>
+      <w:pPr>
+        <w:numPr>
+          <w:ilvl w:val="0"/>
+          <w:numId w:val="1"/>
+        </w:numPr>
+      </w:pPr>
+      <w:r>
+        <w:t>Apellido obligatorio (surname)</w:t>
+      </w:r>
+    </w:p>
+    <w:p>
+      <w:pPr>
+        <w:numPr>
+          <w:ilvl w:val="0"/>
+          <w:numId w:val="1"/>
+        </w:numPr>
+      </w:pPr>
+      <w:r>
+        <w:t>Email válido (plexusMail, clientMail)</w:t>
+      </w:r>
+    </w:p>
+    <w:p>
+      <w:pPr>
+        <w:numPr>
+          <w:ilvl w:val="0"/>
+          <w:numId w:val="1"/>
+        </w:numPr>
+      </w:pPr>
+      <w:r>
+        <w:t>Número de teléfono con 9 dígitos (phoneNumber)</w:t>
+      </w:r>
+    </w:p>
+    <w:p>
+      <w:r>
+        <w:t>Validaciones del dispositivo (assignedDevice):</w:t>
+      </w:r>
+    </w:p>
+    <w:p>
+      <w:pPr>
+        <w:numPr>
+          <w:ilvl w:val="0"/>
+          <w:numId w:val="1"/>
+        </w:numPr>
+      </w:pPr>
+      <w:r>
+        <w:t>serialNumber obligatorio, alfanumérico y con exactamente 11 caracteres</w:t>
+      </w:r>
+    </w:p>
+    <w:p>
+      <w:pPr>
+        <w:numPr>
+          <w:ilvl w:val="0"/>
+          <w:numId w:val="1"/>
+        </w:numPr>
+      </w:pPr>
+      <w:r>
+        <w:t>brand obligatorio, máximo 50 caracteres</w:t>
+      </w:r>
+    </w:p>
+    <w:p>
+      <w:pPr>
+        <w:numPr>
+          <w:ilvl w:val="0"/>
+          <w:numId w:val="1"/>
+        </w:numPr>
+      </w:pPr>
+      <w:r>
+        <w:t>operatingSystem obligatorio, máximo 30 caracteres</w:t>
+      </w:r>
+    </w:p>
+    <w:p>
+      <w:r>
+        <w:t>Vemos que cumple con las validaciones mostrando un mensaje de error detallado:</w:t>
+      </w:r>
+    </w:p>
+    <w:p>
+      <w:r>
+        <w:drawing>
+          <wp:inline distT="0" distB="0" distL="0" distR="0" wp14:anchorId="713BEC7E" wp14:editId="5DB6C871">
+            <wp:extent cx="3180522" cy="5956938"/>
+            <wp:effectExtent l="0" t="0" r="1270" b="5715"/>
+            <wp:docPr id="10" name="Imagen 10"/>
+            <wp:cNvGraphicFramePr>
+              <a:graphicFrameLocks xmlns:a="http://schemas.openxmlformats.org/drawingml/2006/main" noChangeAspect="1"/>
+            </wp:cNvGraphicFramePr>
+            <a:graphic xmlns:a="http://schemas.openxmlformats.org/drawingml/2006/main">
+              <a:graphicData uri="http://schemas.openxmlformats.org/drawingml/2006/picture">
+                <pic:pic xmlns:pic="http://schemas.openxmlformats.org/drawingml/2006/picture">
+                  <pic:nvPicPr>
+                    <pic:cNvPr id="1" name=""/>
+                    <pic:cNvPicPr/>
+                  </pic:nvPicPr>
+                  <pic:blipFill>
+                    <a:blip r:embed="rId21"/>
+                    <a:stretch>
+                      <a:fillRect/>
+                    </a:stretch>
+                  </pic:blipFill>
+                  <pic:spPr>
+                    <a:xfrm>
+                      <a:off x="0" y="0"/>
+                      <a:ext cx="3192169" cy="5978751"/>
+                    </a:xfrm>
+                    <a:prstGeom prst="rect">
+                      <a:avLst/>
+                    </a:prstGeom>
+                  </pic:spPr>
+                </pic:pic>
+              </a:graphicData>
+            </a:graphic>
+          </wp:inline>
+        </w:drawing>
+      </w:r>
+    </w:p>
+    <w:p>
       <w:pPr>
         <w:rPr>
           <w:b/>
@@ -3021,10 +3231,192 @@
         <w:t>Confirmar que los datos se reflejan correctamente.</w:t>
       </w:r>
     </w:p>
+    <w:p>
+      <w:r>
+        <w:t>Antes:</w:t>
+      </w:r>
+    </w:p>
+    <w:p>
+      <w:r>
+        <w:drawing>
+          <wp:inline distT="0" distB="0" distL="0" distR="0" wp14:anchorId="6C7AE7E0" wp14:editId="421E64C0">
+            <wp:extent cx="3029373" cy="1247949"/>
+            <wp:effectExtent l="0" t="0" r="0" b="9525"/>
+            <wp:docPr id="17" name="Imagen 17"/>
+            <wp:cNvGraphicFramePr>
+              <a:graphicFrameLocks xmlns:a="http://schemas.openxmlformats.org/drawingml/2006/main" noChangeAspect="1"/>
+            </wp:cNvGraphicFramePr>
+            <a:graphic xmlns:a="http://schemas.openxmlformats.org/drawingml/2006/main">
+              <a:graphicData uri="http://schemas.openxmlformats.org/drawingml/2006/picture">
+                <pic:pic xmlns:pic="http://schemas.openxmlformats.org/drawingml/2006/picture">
+                  <pic:nvPicPr>
+                    <pic:cNvPr id="1" name=""/>
+                    <pic:cNvPicPr/>
+                  </pic:nvPicPr>
+                  <pic:blipFill>
+                    <a:blip r:embed="rId22"/>
+                    <a:stretch>
+                      <a:fillRect/>
+                    </a:stretch>
+                  </pic:blipFill>
+                  <pic:spPr>
+                    <a:xfrm>
+                      <a:off x="0" y="0"/>
+                      <a:ext cx="3029373" cy="1247949"/>
+                    </a:xfrm>
+                    <a:prstGeom prst="rect">
+                      <a:avLst/>
+                    </a:prstGeom>
+                  </pic:spPr>
+                </pic:pic>
+              </a:graphicData>
+            </a:graphic>
+          </wp:inline>
+        </w:drawing>
+      </w:r>
+    </w:p>
+    <w:p>
+      <w:r>
+        <w:t>Llamamos:</w:t>
+      </w:r>
+    </w:p>
+    <w:p>
+      <w:r>
+        <w:drawing>
+          <wp:inline distT="0" distB="0" distL="0" distR="0" wp14:anchorId="60017A5B" wp14:editId="66037B98">
+            <wp:extent cx="3252084" cy="2761203"/>
+            <wp:effectExtent l="0" t="0" r="5715" b="1270"/>
+            <wp:docPr id="18" name="Imagen 18"/>
+            <wp:cNvGraphicFramePr>
+              <a:graphicFrameLocks xmlns:a="http://schemas.openxmlformats.org/drawingml/2006/main" noChangeAspect="1"/>
+            </wp:cNvGraphicFramePr>
+            <a:graphic xmlns:a="http://schemas.openxmlformats.org/drawingml/2006/main">
+              <a:graphicData uri="http://schemas.openxmlformats.org/drawingml/2006/picture">
+                <pic:pic xmlns:pic="http://schemas.openxmlformats.org/drawingml/2006/picture">
+                  <pic:nvPicPr>
+                    <pic:cNvPr id="1" name=""/>
+                    <pic:cNvPicPr/>
+                  </pic:nvPicPr>
+                  <pic:blipFill>
+                    <a:blip r:embed="rId23"/>
+                    <a:stretch>
+                      <a:fillRect/>
+                    </a:stretch>
+                  </pic:blipFill>
+                  <pic:spPr>
+                    <a:xfrm>
+                      <a:off x="0" y="0"/>
+                      <a:ext cx="3256938" cy="2765324"/>
+                    </a:xfrm>
+                    <a:prstGeom prst="rect">
+                      <a:avLst/>
+                    </a:prstGeom>
+                  </pic:spPr>
+                </pic:pic>
+              </a:graphicData>
+            </a:graphic>
+          </wp:inline>
+        </w:drawing>
+      </w:r>
+    </w:p>
+    <w:p>
+      <w:r>
+        <w:t>Vemos que se ha modificado:</w:t>
+      </w:r>
+    </w:p>
+    <w:p>
+      <w:pPr>
+        <w:rPr>
+          <w:u w:val="single"/>
+        </w:rPr>
+      </w:pPr>
+      <w:r>
+        <w:drawing>
+          <wp:inline distT="0" distB="0" distL="0" distR="0" wp14:anchorId="66388A2D" wp14:editId="2219CC8C">
+            <wp:extent cx="3077004" cy="1781424"/>
+            <wp:effectExtent l="0" t="0" r="0" b="9525"/>
+            <wp:docPr id="19" name="Imagen 19"/>
+            <wp:cNvGraphicFramePr>
+              <a:graphicFrameLocks xmlns:a="http://schemas.openxmlformats.org/drawingml/2006/main" noChangeAspect="1"/>
+            </wp:cNvGraphicFramePr>
+            <a:graphic xmlns:a="http://schemas.openxmlformats.org/drawingml/2006/main">
+              <a:graphicData uri="http://schemas.openxmlformats.org/drawingml/2006/picture">
+                <pic:pic xmlns:pic="http://schemas.openxmlformats.org/drawingml/2006/picture">
+                  <pic:nvPicPr>
+                    <pic:cNvPr id="1" name=""/>
+                    <pic:cNvPicPr/>
+                  </pic:nvPicPr>
+                  <pic:blipFill>
+                    <a:blip r:embed="rId24"/>
+                    <a:stretch>
+                      <a:fillRect/>
+                    </a:stretch>
+                  </pic:blipFill>
+                  <pic:spPr>
+                    <a:xfrm>
+                      <a:off x="0" y="0"/>
+                      <a:ext cx="3077004" cy="1781424"/>
+                    </a:xfrm>
+                    <a:prstGeom prst="rect">
+                      <a:avLst/>
+                    </a:prstGeom>
+                  </pic:spPr>
+                </pic:pic>
+              </a:graphicData>
+            </a:graphic>
+          </wp:inline>
+        </w:drawing>
+      </w:r>
+    </w:p>
     <w:p/>
     <w:p>
       <w:r>
+        <w:lastRenderedPageBreak/>
         <w:t xml:space="preserve">Actualizar un employee inexistente: </w:t>
+      </w:r>
+    </w:p>
+    <w:p>
+      <w:r>
+        <w:drawing>
+          <wp:inline distT="0" distB="0" distL="0" distR="0" wp14:anchorId="75F4ABF7" wp14:editId="0553E9C7">
+            <wp:extent cx="3156668" cy="3258884"/>
+            <wp:effectExtent l="0" t="0" r="5715" b="0"/>
+            <wp:docPr id="20" name="Imagen 20"/>
+            <wp:cNvGraphicFramePr>
+              <a:graphicFrameLocks xmlns:a="http://schemas.openxmlformats.org/drawingml/2006/main" noChangeAspect="1"/>
+            </wp:cNvGraphicFramePr>
+            <a:graphic xmlns:a="http://schemas.openxmlformats.org/drawingml/2006/main">
+              <a:graphicData uri="http://schemas.openxmlformats.org/drawingml/2006/picture">
+                <pic:pic xmlns:pic="http://schemas.openxmlformats.org/drawingml/2006/picture">
+                  <pic:nvPicPr>
+                    <pic:cNvPr id="1" name=""/>
+                    <pic:cNvPicPr/>
+                  </pic:nvPicPr>
+                  <pic:blipFill>
+                    <a:blip r:embed="rId25"/>
+                    <a:stretch>
+                      <a:fillRect/>
+                    </a:stretch>
+                  </pic:blipFill>
+                  <pic:spPr>
+                    <a:xfrm>
+                      <a:off x="0" y="0"/>
+                      <a:ext cx="3163288" cy="3265719"/>
+                    </a:xfrm>
+                    <a:prstGeom prst="rect">
+                      <a:avLst/>
+                    </a:prstGeom>
+                  </pic:spPr>
+                </pic:pic>
+              </a:graphicData>
+            </a:graphic>
+          </wp:inline>
+        </w:drawing>
+      </w:r>
+    </w:p>
+    <w:p>
+      <w:r>
+        <w:t xml:space="preserve">Actualizar un employee sin dispositivo: </w:t>
       </w:r>
     </w:p>
     <w:p>
@@ -3033,13 +3425,13 @@
           <w:i/>
           <w:iCs/>
         </w:rPr>
-        <w:t>Debe devolver error.</w:t>
+        <w:t>Debe permitirlo sin problemas.</w:t>
       </w:r>
     </w:p>
     <w:p/>
     <w:p>
       <w:r>
-        <w:t xml:space="preserve">Actualizar un employee sin dispositivo: </w:t>
+        <w:t xml:space="preserve">Actualizar un employee con un dispositivo nuevo: </w:t>
       </w:r>
     </w:p>
     <w:p>
@@ -3048,13 +3440,13 @@
           <w:i/>
           <w:iCs/>
         </w:rPr>
-        <w:t>Debe permitirlo sin problemas.</w:t>
+        <w:t>Debe crearlo y asignarlo.</w:t>
       </w:r>
     </w:p>
     <w:p/>
     <w:p>
       <w:r>
-        <w:t xml:space="preserve">Actualizar un employee con un dispositivo nuevo: </w:t>
+        <w:t xml:space="preserve">Modificar un dispositivo existente sin cambiar el empleado: </w:t>
       </w:r>
     </w:p>
     <w:p>
@@ -3063,51 +3455,42 @@
           <w:i/>
           <w:iCs/>
         </w:rPr>
-        <w:t>Debe crearlo y asignarlo.</w:t>
+        <w:t>Debe permitir la actualización.</w:t>
       </w:r>
     </w:p>
     <w:p/>
     <w:p>
       <w:r>
-        <w:t xml:space="preserve">Modificar un dispositivo existente sin cambiar el empleado: </w:t>
-      </w:r>
-    </w:p>
-    <w:p>
-      <w:r>
+        <w:t>Eliminar la asignación del dispositivo:</w:t>
+      </w:r>
+    </w:p>
+    <w:p>
+      <w:r>
+        <w:t xml:space="preserve">Si deleteAssignedDevice = true, el dispositivo asignado debe eliminarse del empleado. </w:t>
+      </w:r>
+    </w:p>
+    <w:p/>
+    <w:p>
+      <w:r>
+        <w:t>Validaciones en actualizaci</w:t>
+      </w:r>
+      <w:r>
+        <w:rPr>
+          <w:rFonts w:ascii="Calibri" w:hAnsi="Calibri" w:cs="Calibri"/>
+        </w:rPr>
+        <w:t>ó</w:t>
+      </w:r>
+      <w:r>
+        <w:t xml:space="preserve">n: </w:t>
+      </w:r>
+    </w:p>
+    <w:p>
+      <w:pPr>
         <w:rPr>
           <w:i/>
           <w:iCs/>
         </w:rPr>
-        <w:t>Debe permitir la actualización.</w:t>
-      </w:r>
-    </w:p>
-    <w:p/>
-    <w:p>
-      <w:r>
-        <w:t>Eliminar la asignación del dispositivo:</w:t>
-      </w:r>
-    </w:p>
-    <w:p>
-      <w:r>
-        <w:t xml:space="preserve">Si deleteAssignedDevice = true, el dispositivo asignado debe eliminarse del empleado. </w:t>
-      </w:r>
-    </w:p>
-    <w:p/>
-    <w:p>
-      <w:r>
-        <w:t>Validaciones en actualizaci</w:t>
-      </w:r>
-      <w:r>
-        <w:rPr>
-          <w:rFonts w:ascii="Calibri" w:hAnsi="Calibri" w:cs="Calibri"/>
-        </w:rPr>
-        <w:t>ó</w:t>
-      </w:r>
-      <w:r>
-        <w:t xml:space="preserve">n: </w:t>
-      </w:r>
-    </w:p>
-    <w:p>
+      </w:pPr>
       <w:r>
         <w:rPr>
           <w:i/>
@@ -3117,63 +3500,37 @@
       </w:r>
     </w:p>
     <w:p>
-      <w:pPr>
+      <w:bookmarkStart w:id="11" w:name="_Toc194586092"/>
+    </w:p>
+    <w:p>
+      <w:pPr>
+        <w:pStyle w:val="Ttulo2"/>
+      </w:pPr>
+      <w:r>
+        <w:t>6.0 · Casos Masivos</w:t>
+      </w:r>
+      <w:bookmarkEnd w:id="11"/>
+    </w:p>
+    <w:p>
+      <w:bookmarkStart w:id="12" w:name="_Toc194586093"/>
+      <w:r>
+        <w:rPr>
+          <w:rStyle w:val="Ttulo3Car"/>
+        </w:rPr>
+        <w:t>Pruebas</w:t>
+      </w:r>
+      <w:bookmarkEnd w:id="12"/>
+      <w:r>
         <w:rPr>
           <w:b/>
           <w:bCs/>
         </w:rPr>
-      </w:pPr>
-    </w:p>
-    <w:p>
-      <w:pPr>
-        <w:pStyle w:val="Ttulo2"/>
-      </w:pPr>
-      <w:bookmarkStart w:id="11" w:name="_Toc194586089"/>
-      <w:r>
-        <w:t>5.0 · Delete (Eliminación de Employees)</w:t>
-      </w:r>
-      <w:bookmarkEnd w:id="11"/>
-    </w:p>
-    <w:p>
-      <w:bookmarkStart w:id="12" w:name="_Toc194586090"/>
-      <w:r>
-        <w:rPr>
-          <w:rStyle w:val="Ttulo3Car"/>
-        </w:rPr>
-        <w:t>Endpoint</w:t>
-      </w:r>
-      <w:bookmarkEnd w:id="12"/>
-      <w:r>
-        <w:rPr>
-          <w:b/>
-          <w:bCs/>
-        </w:rPr>
         <w:t>:</w:t>
       </w:r>
-      <w:r>
-        <w:t xml:space="preserve"> DELETE /agenda/employees</w:t>
-      </w:r>
-    </w:p>
-    <w:p>
-      <w:bookmarkStart w:id="13" w:name="_Toc194586091"/>
-      <w:r>
-        <w:rPr>
-          <w:rStyle w:val="Ttulo3Car"/>
-        </w:rPr>
-        <w:t>Pruebas</w:t>
-      </w:r>
-      <w:bookmarkEnd w:id="13"/>
-      <w:r>
-        <w:rPr>
-          <w:b/>
-          <w:bCs/>
-        </w:rPr>
-        <w:t>:</w:t>
-      </w:r>
-    </w:p>
-    <w:p>
-      <w:r>
-        <w:t xml:space="preserve">Eliminar un employee y su dispositivo asociado: </w:t>
+    </w:p>
+    <w:p>
+      <w:r>
+        <w:t xml:space="preserve">Crear varios empleados con dispositivos correctos: </w:t>
       </w:r>
     </w:p>
     <w:p>
@@ -3182,13 +3539,13 @@
           <w:i/>
           <w:iCs/>
         </w:rPr>
-        <w:t>Debe eliminar ambos.</w:t>
+        <w:t>Validar que se guardan correctamente.</w:t>
       </w:r>
     </w:p>
     <w:p/>
     <w:p>
       <w:r>
-        <w:t xml:space="preserve">Eliminar un employee sin eliminar su dispositivo: </w:t>
+        <w:t xml:space="preserve">Crear varios empleados con errores en algunos datos: </w:t>
       </w:r>
     </w:p>
     <w:p>
@@ -3197,144 +3554,42 @@
           <w:i/>
           <w:iCs/>
         </w:rPr>
-        <w:t xml:space="preserve">El campo </w:t>
-      </w:r>
-      <w:r>
-        <w:t>assignedTo</w:t>
-      </w:r>
+        <w:t>Debe devolver los errores correspondientes.</w:t>
+      </w:r>
+    </w:p>
+    <w:p/>
+    <w:p>
+      <w:r>
+        <w:t xml:space="preserve">Actualizar varios empleados a la vez: </w:t>
+      </w:r>
+    </w:p>
+    <w:p>
       <w:r>
         <w:rPr>
           <w:i/>
           <w:iCs/>
         </w:rPr>
-        <w:t xml:space="preserve"> del dispositivo debe asignarse a </w:t>
-      </w:r>
-      <w:r>
-        <w:t>null</w:t>
-      </w:r>
+        <w:t>Debe reflejar correctamente los cambios.</w:t>
+      </w:r>
+    </w:p>
+    <w:p/>
+    <w:p>
+      <w:r>
+        <w:t xml:space="preserve">Intentar eliminar varios empleados, algunos inexistentes: </w:t>
+      </w:r>
+    </w:p>
+    <w:p>
       <w:r>
         <w:rPr>
           <w:i/>
           <w:iCs/>
         </w:rPr>
-        <w:t>.</w:t>
-      </w:r>
-    </w:p>
-    <w:p/>
-    <w:p>
-      <w:r>
-        <w:t>I</w:t>
-      </w:r>
-      <w:r>
-        <w:t xml:space="preserve">ntentar eliminar un employee inexistente: </w:t>
-      </w:r>
-    </w:p>
-    <w:p>
-      <w:pPr>
-        <w:rPr>
-          <w:i/>
-          <w:iCs/>
-        </w:rPr>
-      </w:pPr>
-      <w:r>
-        <w:rPr>
-          <w:i/>
-          <w:iCs/>
-        </w:rPr>
-        <w:t>Debe devolver error.</w:t>
-      </w:r>
-    </w:p>
-    <w:p/>
-    <w:p>
-      <w:pPr>
-        <w:pStyle w:val="Ttulo2"/>
-      </w:pPr>
-      <w:bookmarkStart w:id="14" w:name="_Toc194586092"/>
-      <w:r>
-        <w:t>6.0 · Casos Masivos</w:t>
-      </w:r>
-      <w:bookmarkEnd w:id="14"/>
-    </w:p>
-    <w:p>
-      <w:bookmarkStart w:id="15" w:name="_Toc194586093"/>
-      <w:r>
-        <w:rPr>
-          <w:rStyle w:val="Ttulo3Car"/>
-        </w:rPr>
-        <w:t>Pruebas</w:t>
-      </w:r>
-      <w:bookmarkEnd w:id="15"/>
-      <w:r>
-        <w:rPr>
-          <w:b/>
-          <w:bCs/>
-        </w:rPr>
-        <w:t>:</w:t>
-      </w:r>
-    </w:p>
-    <w:p>
-      <w:r>
-        <w:t xml:space="preserve">Crear varios empleados con dispositivos correctos: </w:t>
-      </w:r>
-    </w:p>
-    <w:p>
-      <w:r>
-        <w:rPr>
-          <w:i/>
-          <w:iCs/>
-        </w:rPr>
-        <w:t>Validar que se guardan correctamente.</w:t>
-      </w:r>
-    </w:p>
-    <w:p/>
-    <w:p>
-      <w:r>
-        <w:t xml:space="preserve">Crear varios empleados con errores en algunos datos: </w:t>
-      </w:r>
-    </w:p>
-    <w:p>
-      <w:r>
-        <w:rPr>
-          <w:i/>
-          <w:iCs/>
-        </w:rPr>
-        <w:t>Debe devolver los errores correspondientes.</w:t>
-      </w:r>
-    </w:p>
-    <w:p/>
-    <w:p>
-      <w:r>
-        <w:t xml:space="preserve">Actualizar varios empleados a la vez: </w:t>
-      </w:r>
-    </w:p>
-    <w:p>
-      <w:r>
-        <w:rPr>
-          <w:i/>
-          <w:iCs/>
-        </w:rPr>
-        <w:t>Debe reflejar correctamente los cambios.</w:t>
-      </w:r>
-    </w:p>
-    <w:p/>
-    <w:p>
-      <w:r>
-        <w:t xml:space="preserve">Intentar eliminar varios empleados, algunos inexistentes: </w:t>
-      </w:r>
-    </w:p>
-    <w:p>
-      <w:r>
-        <w:rPr>
-          <w:i/>
-          <w:iCs/>
-        </w:rPr>
-        <w:lastRenderedPageBreak/>
         <w:t>Debe devolver errores específicos solo en los que fallan.</w:t>
       </w:r>
     </w:p>
     <w:p/>
     <w:sectPr>
-      <w:footerReference w:type="default" r:id="rId17"/>
+      <w:footerReference w:type="default" r:id="rId26"/>
       <w:pgSz w:w="11906" w:h="16838"/>
       <w:pgMar w:top="1417" w:right="1701" w:bottom="1417" w:left="1701" w:header="708" w:footer="708" w:gutter="0"/>
       <w:pgNumType w:start="0"/>

</xml_diff>